<commit_message>
Add use case diagram for managing workplace data
This commit will add a use case diagram for managing workplace diagram
</commit_message>
<xml_diff>
--- a/Design Documents/Diagrams.docx
+++ b/Design Documents/Diagrams.docx
@@ -202,6 +202,62 @@
           </wp:inline>
         </w:drawing>
       </w:r>
+    </w:p>
+    <w:p>
+      <w:pPr>
+        <w:rPr>
+          <w:sz w:val="44"/>
+          <w:szCs w:val="44"/>
+        </w:rPr>
+      </w:pPr>
+    </w:p>
+    <w:p>
+      <w:pPr>
+        <w:rPr>
+          <w:sz w:val="44"/>
+          <w:szCs w:val="44"/>
+        </w:rPr>
+      </w:pPr>
+    </w:p>
+    <w:p>
+      <w:pPr>
+        <w:rPr>
+          <w:sz w:val="44"/>
+          <w:szCs w:val="44"/>
+        </w:rPr>
+      </w:pPr>
+    </w:p>
+    <w:p>
+      <w:pPr>
+        <w:rPr>
+          <w:sz w:val="44"/>
+          <w:szCs w:val="44"/>
+        </w:rPr>
+      </w:pPr>
+    </w:p>
+    <w:p>
+      <w:pPr>
+        <w:rPr>
+          <w:sz w:val="44"/>
+          <w:szCs w:val="44"/>
+        </w:rPr>
+      </w:pPr>
+    </w:p>
+    <w:p>
+      <w:pPr>
+        <w:rPr>
+          <w:sz w:val="44"/>
+          <w:szCs w:val="44"/>
+        </w:rPr>
+      </w:pPr>
+    </w:p>
+    <w:p>
+      <w:pPr>
+        <w:rPr>
+          <w:sz w:val="44"/>
+          <w:szCs w:val="44"/>
+        </w:rPr>
+      </w:pPr>
     </w:p>
     <w:sectPr>
       <w:pgSz w:w="12240" w:h="15840"/>

</xml_diff>

<commit_message>
Add Union Card Management Model
This commit adds a use case model for union card management. This includes Creating a worker account, Signing a Union Card, Adding a worker
</commit_message>
<xml_diff>
--- a/Design Documents/Diagrams.docx
+++ b/Design Documents/Diagrams.docx
@@ -258,6 +258,184 @@
           <w:szCs w:val="44"/>
         </w:rPr>
       </w:pPr>
+      <w:r>
+        <w:rPr>
+          <w:sz w:val="44"/>
+          <w:szCs w:val="44"/>
+        </w:rPr>
+        <w:lastRenderedPageBreak/>
+        <w:t>Use Case Model: Managing Workplace Data</w:t>
+      </w:r>
+    </w:p>
+    <w:p>
+      <w:pPr>
+        <w:rPr>
+          <w:sz w:val="44"/>
+          <w:szCs w:val="44"/>
+        </w:rPr>
+      </w:pPr>
+      <w:r>
+        <w:rPr>
+          <w:sz w:val="44"/>
+          <w:szCs w:val="44"/>
+        </w:rPr>
+        <w:drawing>
+          <wp:inline distT="0" distB="0" distL="0" distR="0" wp14:anchorId="5D3CE08B" wp14:editId="73E05A2C">
+            <wp:extent cx="5943600" cy="4108450"/>
+            <wp:effectExtent l="0" t="0" r="0" b="6350"/>
+            <wp:docPr id="116461753" name="Picture 1" descr="A diagram of a workflow&#10;&#10;Description automatically generated"/>
+            <wp:cNvGraphicFramePr>
+              <a:graphicFrameLocks xmlns:a="http://schemas.openxmlformats.org/drawingml/2006/main" noChangeAspect="1"/>
+            </wp:cNvGraphicFramePr>
+            <a:graphic xmlns:a="http://schemas.openxmlformats.org/drawingml/2006/main">
+              <a:graphicData uri="http://schemas.openxmlformats.org/drawingml/2006/picture">
+                <pic:pic xmlns:pic="http://schemas.openxmlformats.org/drawingml/2006/picture">
+                  <pic:nvPicPr>
+                    <pic:cNvPr id="116461753" name="Picture 1" descr="A diagram of a workflow&#10;&#10;Description automatically generated"/>
+                    <pic:cNvPicPr/>
+                  </pic:nvPicPr>
+                  <pic:blipFill>
+                    <a:blip r:embed="rId6"/>
+                    <a:stretch>
+                      <a:fillRect/>
+                    </a:stretch>
+                  </pic:blipFill>
+                  <pic:spPr>
+                    <a:xfrm>
+                      <a:off x="0" y="0"/>
+                      <a:ext cx="5943600" cy="4108450"/>
+                    </a:xfrm>
+                    <a:prstGeom prst="rect">
+                      <a:avLst/>
+                    </a:prstGeom>
+                  </pic:spPr>
+                </pic:pic>
+              </a:graphicData>
+            </a:graphic>
+          </wp:inline>
+        </w:drawing>
+      </w:r>
+    </w:p>
+    <w:p>
+      <w:pPr>
+        <w:rPr>
+          <w:sz w:val="44"/>
+          <w:szCs w:val="44"/>
+        </w:rPr>
+      </w:pPr>
+    </w:p>
+    <w:p>
+      <w:pPr>
+        <w:rPr>
+          <w:sz w:val="44"/>
+          <w:szCs w:val="44"/>
+        </w:rPr>
+      </w:pPr>
+    </w:p>
+    <w:p>
+      <w:pPr>
+        <w:rPr>
+          <w:sz w:val="44"/>
+          <w:szCs w:val="44"/>
+        </w:rPr>
+      </w:pPr>
+    </w:p>
+    <w:p>
+      <w:pPr>
+        <w:rPr>
+          <w:sz w:val="44"/>
+          <w:szCs w:val="44"/>
+        </w:rPr>
+      </w:pPr>
+    </w:p>
+    <w:p>
+      <w:pPr>
+        <w:rPr>
+          <w:sz w:val="44"/>
+          <w:szCs w:val="44"/>
+        </w:rPr>
+      </w:pPr>
+    </w:p>
+    <w:p>
+      <w:pPr>
+        <w:rPr>
+          <w:sz w:val="44"/>
+          <w:szCs w:val="44"/>
+        </w:rPr>
+      </w:pPr>
+    </w:p>
+    <w:p>
+      <w:pPr>
+        <w:rPr>
+          <w:sz w:val="44"/>
+          <w:szCs w:val="44"/>
+        </w:rPr>
+      </w:pPr>
+    </w:p>
+    <w:p>
+      <w:pPr>
+        <w:rPr>
+          <w:sz w:val="44"/>
+          <w:szCs w:val="44"/>
+        </w:rPr>
+      </w:pPr>
+      <w:r>
+        <w:rPr>
+          <w:sz w:val="44"/>
+          <w:szCs w:val="44"/>
+        </w:rPr>
+        <w:lastRenderedPageBreak/>
+        <w:t>Use Case Model: Managing Union Card Data</w:t>
+      </w:r>
+    </w:p>
+    <w:p>
+      <w:pPr>
+        <w:rPr>
+          <w:sz w:val="44"/>
+          <w:szCs w:val="44"/>
+        </w:rPr>
+      </w:pPr>
+      <w:r>
+        <w:rPr>
+          <w:sz w:val="44"/>
+          <w:szCs w:val="44"/>
+        </w:rPr>
+        <w:drawing>
+          <wp:inline distT="0" distB="0" distL="0" distR="0" wp14:anchorId="3FE63206" wp14:editId="7D19F6AE">
+            <wp:extent cx="5799323" cy="6058425"/>
+            <wp:effectExtent l="0" t="0" r="0" b="0"/>
+            <wp:docPr id="735738577" name="Picture 1" descr="A diagram of a workflow&#10;&#10;Description automatically generated"/>
+            <wp:cNvGraphicFramePr>
+              <a:graphicFrameLocks xmlns:a="http://schemas.openxmlformats.org/drawingml/2006/main" noChangeAspect="1"/>
+            </wp:cNvGraphicFramePr>
+            <a:graphic xmlns:a="http://schemas.openxmlformats.org/drawingml/2006/main">
+              <a:graphicData uri="http://schemas.openxmlformats.org/drawingml/2006/picture">
+                <pic:pic xmlns:pic="http://schemas.openxmlformats.org/drawingml/2006/picture">
+                  <pic:nvPicPr>
+                    <pic:cNvPr id="735738577" name="Picture 1" descr="A diagram of a workflow&#10;&#10;Description automatically generated"/>
+                    <pic:cNvPicPr/>
+                  </pic:nvPicPr>
+                  <pic:blipFill>
+                    <a:blip r:embed="rId7"/>
+                    <a:stretch>
+                      <a:fillRect/>
+                    </a:stretch>
+                  </pic:blipFill>
+                  <pic:spPr>
+                    <a:xfrm>
+                      <a:off x="0" y="0"/>
+                      <a:ext cx="5799323" cy="6058425"/>
+                    </a:xfrm>
+                    <a:prstGeom prst="rect">
+                      <a:avLst/>
+                    </a:prstGeom>
+                  </pic:spPr>
+                </pic:pic>
+              </a:graphicData>
+            </a:graphic>
+          </wp:inline>
+        </w:drawing>
+      </w:r>
     </w:p>
     <w:sectPr>
       <w:pgSz w:w="12240" w:h="15840"/>

</xml_diff>

<commit_message>
Add deletion procedure for union cards
Modify use case model to allow for the deletion of union cards
</commit_message>
<xml_diff>
--- a/Design Documents/Diagrams.docx
+++ b/Design Documents/Diagrams.docx
@@ -401,10 +401,10 @@
           <w:szCs w:val="44"/>
         </w:rPr>
         <w:drawing>
-          <wp:inline distT="0" distB="0" distL="0" distR="0" wp14:anchorId="3FE63206" wp14:editId="7D19F6AE">
-            <wp:extent cx="5799323" cy="6058425"/>
+          <wp:inline distT="0" distB="0" distL="0" distR="0" wp14:anchorId="7DA4FE47" wp14:editId="3DBBF2FD">
+            <wp:extent cx="4633362" cy="5982218"/>
             <wp:effectExtent l="0" t="0" r="0" b="0"/>
-            <wp:docPr id="735738577" name="Picture 1" descr="A diagram of a workflow&#10;&#10;Description automatically generated"/>
+            <wp:docPr id="796685381" name="Picture 1" descr="A diagram of a person's work flow&#10;&#10;Description automatically generated"/>
             <wp:cNvGraphicFramePr>
               <a:graphicFrameLocks xmlns:a="http://schemas.openxmlformats.org/drawingml/2006/main" noChangeAspect="1"/>
             </wp:cNvGraphicFramePr>
@@ -412,7 +412,7 @@
               <a:graphicData uri="http://schemas.openxmlformats.org/drawingml/2006/picture">
                 <pic:pic xmlns:pic="http://schemas.openxmlformats.org/drawingml/2006/picture">
                   <pic:nvPicPr>
-                    <pic:cNvPr id="735738577" name="Picture 1" descr="A diagram of a workflow&#10;&#10;Description automatically generated"/>
+                    <pic:cNvPr id="796685381" name="Picture 1" descr="A diagram of a person's work flow&#10;&#10;Description automatically generated"/>
                     <pic:cNvPicPr/>
                   </pic:nvPicPr>
                   <pic:blipFill>
@@ -424,7 +424,7 @@
                   <pic:spPr>
                     <a:xfrm>
                       <a:off x="0" y="0"/>
-                      <a:ext cx="5799323" cy="6058425"/>
+                      <a:ext cx="4633362" cy="5982218"/>
                     </a:xfrm>
                     <a:prstGeom prst="rect">
                       <a:avLst/>

</xml_diff>

<commit_message>
Add Modify Workplace table
Adds a modify workplace use case table to the design document
</commit_message>
<xml_diff>
--- a/Design Documents/Diagrams.docx
+++ b/Design Documents/Diagrams.docx
@@ -54,6 +54,7 @@
     <w:p>
       <w:pPr>
         <w:pStyle w:val="TOCHeading"/>
+        <w:spacing w:after="240"/>
         <w:rPr>
           <w:rFonts w:asciiTheme="minorHAnsi" w:hAnsiTheme="minorHAnsi" w:cstheme="minorHAnsi"/>
           <w:color w:val="auto"/>
@@ -114,6 +115,17 @@
           <w:szCs w:val="22"/>
         </w:rPr>
         <w:t>, training, and access to union representatives across a campaign. It will allow staff to manage multiple workplaces; organizers will be able to manage a workplace, including managing worker information relevant to union organization. The system will be a central hub for workers to access important information. Workers will be able to access training, ask organizers questions, and sign union cards.</w:t>
+      </w:r>
+    </w:p>
+    <w:p>
+      <w:r>
+        <w:t>On the home page for the staff organizer will be important information. It will include upcoming election dates, the top five lowest percentage of “Voting Yes” workplaces</w:t>
+      </w:r>
+      <w:r>
+        <w:t>, and worker questions.</w:t>
+      </w:r>
+      <w:r>
+        <w:t xml:space="preserve"> Clicking on a workplace on the home page will direct to the direct workplace page. </w:t>
       </w:r>
     </w:p>
     <w:p>
@@ -1692,7 +1704,7 @@
                 <w:sz w:val="24"/>
                 <w:szCs w:val="24"/>
               </w:rPr>
-              <w:t>Login to System</w:t>
+              <w:t xml:space="preserve">Click GUI button to create a new workplace </w:t>
             </w:r>
           </w:p>
         </w:tc>
@@ -1742,7 +1754,21 @@
                 <w:sz w:val="24"/>
                 <w:szCs w:val="24"/>
               </w:rPr>
-              <w:t xml:space="preserve">Click GUI button to create a new workplace </w:t>
+              <w:t>Screen will go to “Workplace</w:t>
+            </w:r>
+            <w:r>
+              <w:rPr>
+                <w:sz w:val="24"/>
+                <w:szCs w:val="24"/>
+              </w:rPr>
+              <w:t xml:space="preserve"> Information</w:t>
+            </w:r>
+            <w:r>
+              <w:rPr>
+                <w:sz w:val="24"/>
+                <w:szCs w:val="24"/>
+              </w:rPr>
+              <w:t xml:space="preserve">” panel </w:t>
             </w:r>
           </w:p>
         </w:tc>
@@ -1792,7 +1818,14 @@
                 <w:sz w:val="24"/>
                 <w:szCs w:val="24"/>
               </w:rPr>
-              <w:t xml:space="preserve">Screen will go to “New Workplace” panel </w:t>
+              <w:t xml:space="preserve">User will fill in fields needed for a new workplace: </w:t>
+            </w:r>
+            <w:r>
+              <w:rPr>
+                <w:sz w:val="24"/>
+                <w:szCs w:val="24"/>
+              </w:rPr>
+              <w:t>workplace name, a store number, a workplace phone number, and a workplace address</w:t>
             </w:r>
           </w:p>
         </w:tc>
@@ -1842,14 +1875,7 @@
                 <w:sz w:val="24"/>
                 <w:szCs w:val="24"/>
               </w:rPr>
-              <w:t xml:space="preserve">User will fill in fields needed for a new workplace: </w:t>
-            </w:r>
-            <w:r>
-              <w:rPr>
-                <w:sz w:val="24"/>
-                <w:szCs w:val="24"/>
-              </w:rPr>
-              <w:t>workplace name, a store number, a workplace phone number, and a workplace address</w:t>
+              <w:t xml:space="preserve">User will click submit. </w:t>
             </w:r>
           </w:p>
         </w:tc>
@@ -1899,7 +1925,7 @@
                 <w:sz w:val="24"/>
                 <w:szCs w:val="24"/>
               </w:rPr>
-              <w:t xml:space="preserve">User will click submit. </w:t>
+              <w:t>A unique 5-character ID will be generated and compared to database to ensure uniqueness</w:t>
             </w:r>
           </w:p>
         </w:tc>
@@ -1949,7 +1975,28 @@
                 <w:sz w:val="24"/>
                 <w:szCs w:val="24"/>
               </w:rPr>
-              <w:t>A unique 5-character ID will be generated and compared to database to ensure uniqueness</w:t>
+              <w:t>Tuple</w:t>
+            </w:r>
+            <w:r>
+              <w:rPr>
+                <w:sz w:val="24"/>
+                <w:szCs w:val="24"/>
+              </w:rPr>
+              <w:t xml:space="preserve"> will be </w:t>
+            </w:r>
+            <w:r>
+              <w:rPr>
+                <w:sz w:val="24"/>
+                <w:szCs w:val="24"/>
+              </w:rPr>
+              <w:t>added</w:t>
+            </w:r>
+            <w:r>
+              <w:rPr>
+                <w:sz w:val="24"/>
+                <w:szCs w:val="24"/>
+              </w:rPr>
+              <w:t xml:space="preserve"> to workplace database</w:t>
             </w:r>
           </w:p>
         </w:tc>
@@ -1999,7 +2046,7 @@
                 <w:sz w:val="24"/>
                 <w:szCs w:val="24"/>
               </w:rPr>
-              <w:t>Information will be sent to workplace database</w:t>
+              <w:t>User is sent confirmation dialog</w:t>
             </w:r>
           </w:p>
         </w:tc>
@@ -2537,6 +2584,20 @@
                 <w:szCs w:val="24"/>
               </w:rPr>
             </w:pPr>
+            <w:r>
+              <w:rPr>
+                <w:sz w:val="24"/>
+                <w:szCs w:val="24"/>
+              </w:rPr>
+              <w:t xml:space="preserve">User will select a workplace and </w:t>
+            </w:r>
+            <w:r>
+              <w:rPr>
+                <w:sz w:val="24"/>
+                <w:szCs w:val="24"/>
+              </w:rPr>
+              <w:t>click the GUI button for modify workplace</w:t>
+            </w:r>
           </w:p>
         </w:tc>
       </w:tr>
@@ -2580,6 +2641,13 @@
                 <w:szCs w:val="24"/>
               </w:rPr>
             </w:pPr>
+            <w:r>
+              <w:rPr>
+                <w:sz w:val="24"/>
+                <w:szCs w:val="24"/>
+              </w:rPr>
+              <w:t xml:space="preserve">GUI will go to “Workplace Information” panel </w:t>
+            </w:r>
           </w:p>
         </w:tc>
       </w:tr>
@@ -2623,6 +2691,13 @@
                 <w:szCs w:val="24"/>
               </w:rPr>
             </w:pPr>
+            <w:r>
+              <w:rPr>
+                <w:sz w:val="24"/>
+                <w:szCs w:val="24"/>
+              </w:rPr>
+              <w:t>Information from specified workplace will be retrieved from Database</w:t>
+            </w:r>
           </w:p>
         </w:tc>
       </w:tr>
@@ -2666,6 +2741,13 @@
                 <w:szCs w:val="24"/>
               </w:rPr>
             </w:pPr>
+            <w:r>
+              <w:rPr>
+                <w:sz w:val="24"/>
+                <w:szCs w:val="24"/>
+              </w:rPr>
+              <w:t>Information will populate the field</w:t>
+            </w:r>
           </w:p>
         </w:tc>
       </w:tr>
@@ -2709,6 +2791,13 @@
                 <w:szCs w:val="24"/>
               </w:rPr>
             </w:pPr>
+            <w:r>
+              <w:rPr>
+                <w:sz w:val="24"/>
+                <w:szCs w:val="24"/>
+              </w:rPr>
+              <w:t>User modifies data</w:t>
+            </w:r>
           </w:p>
         </w:tc>
       </w:tr>
@@ -2752,6 +2841,13 @@
                 <w:szCs w:val="24"/>
               </w:rPr>
             </w:pPr>
+            <w:r>
+              <w:rPr>
+                <w:sz w:val="24"/>
+                <w:szCs w:val="24"/>
+              </w:rPr>
+              <w:t>User clicks submit</w:t>
+            </w:r>
           </w:p>
         </w:tc>
       </w:tr>
@@ -2795,6 +2891,13 @@
                 <w:szCs w:val="24"/>
               </w:rPr>
             </w:pPr>
+            <w:r>
+              <w:rPr>
+                <w:sz w:val="24"/>
+                <w:szCs w:val="24"/>
+              </w:rPr>
+              <w:t>Tuple is updated in database</w:t>
+            </w:r>
           </w:p>
         </w:tc>
       </w:tr>
@@ -2838,92 +2941,13 @@
                 <w:szCs w:val="24"/>
               </w:rPr>
             </w:pPr>
-          </w:p>
-        </w:tc>
-      </w:tr>
-      <w:tr>
-        <w:tc>
-          <w:tcPr>
-            <w:tcW w:w="2065" w:type="dxa"/>
-            <w:shd w:val="clear" w:color="auto" w:fill="4472C4" w:themeFill="accent1"/>
-          </w:tcPr>
-          <w:p>
-            <w:pPr>
-              <w:jc w:val="right"/>
-              <w:rPr>
-                <w:b/>
-                <w:bCs/>
-                <w:color w:val="FFFFFF" w:themeColor="background1"/>
-                <w:sz w:val="24"/>
-                <w:szCs w:val="24"/>
-              </w:rPr>
-            </w:pPr>
-            <w:r>
-              <w:rPr>
-                <w:b/>
-                <w:bCs/>
-                <w:color w:val="FFFFFF" w:themeColor="background1"/>
-                <w:sz w:val="24"/>
-                <w:szCs w:val="24"/>
-              </w:rPr>
-              <w:t>9</w:t>
-            </w:r>
-          </w:p>
-        </w:tc>
-        <w:tc>
-          <w:tcPr>
-            <w:tcW w:w="7285" w:type="dxa"/>
-          </w:tcPr>
-          <w:p>
-            <w:pPr>
-              <w:rPr>
-                <w:sz w:val="24"/>
-                <w:szCs w:val="24"/>
-              </w:rPr>
-            </w:pPr>
-          </w:p>
-        </w:tc>
-      </w:tr>
-      <w:tr>
-        <w:tc>
-          <w:tcPr>
-            <w:tcW w:w="2065" w:type="dxa"/>
-            <w:shd w:val="clear" w:color="auto" w:fill="4472C4" w:themeFill="accent1"/>
-          </w:tcPr>
-          <w:p>
-            <w:pPr>
-              <w:jc w:val="right"/>
-              <w:rPr>
-                <w:b/>
-                <w:bCs/>
-                <w:color w:val="FFFFFF" w:themeColor="background1"/>
-                <w:sz w:val="24"/>
-                <w:szCs w:val="24"/>
-              </w:rPr>
-            </w:pPr>
-            <w:r>
-              <w:rPr>
-                <w:b/>
-                <w:bCs/>
-                <w:color w:val="FFFFFF" w:themeColor="background1"/>
-                <w:sz w:val="24"/>
-                <w:szCs w:val="24"/>
-              </w:rPr>
-              <w:t>10</w:t>
-            </w:r>
-          </w:p>
-        </w:tc>
-        <w:tc>
-          <w:tcPr>
-            <w:tcW w:w="7285" w:type="dxa"/>
-          </w:tcPr>
-          <w:p>
-            <w:pPr>
-              <w:rPr>
-                <w:sz w:val="24"/>
-                <w:szCs w:val="24"/>
-              </w:rPr>
-            </w:pPr>
+            <w:r>
+              <w:rPr>
+                <w:sz w:val="24"/>
+                <w:szCs w:val="24"/>
+              </w:rPr>
+              <w:t>User is sent confirmation dialog</w:t>
+            </w:r>
           </w:p>
         </w:tc>
       </w:tr>

</xml_diff>